<commit_message>
Adding a GUI part dedicated to the Root Folder for the Research
</commit_message>
<xml_diff>
--- a/Documentations/Rules/PRESENTATION/HMI/PRESENTATION_HMI_RULES.DOCX
+++ b/Documentations/Rules/PRESENTATION/HMI/PRESENTATION_HMI_RULES.DOCX
@@ -194,8 +194,6 @@
                 <w:lang w:val="en-US"/>
               </w:rPr>
             </w:pPr>
-            <w:bookmarkStart w:id="0" w:name="_GoBack"/>
-            <w:bookmarkEnd w:id="0"/>
           </w:p>
         </w:tc>
       </w:tr>
@@ -214,6 +212,12 @@
                 <w:lang w:val="en-US"/>
               </w:rPr>
             </w:pPr>
+            <w:r>
+              <w:rPr>
+                <w:color w:val="FF0000"/>
+              </w:rPr>
+              <w:t>PRESENTATION_HMI_R003</w:t>
+            </w:r>
           </w:p>
         </w:tc>
         <w:tc>
@@ -227,6 +231,12 @@
                 <w:lang w:val="en-US"/>
               </w:rPr>
             </w:pPr>
+            <w:r>
+              <w:rPr>
+                <w:lang w:val="en-US"/>
+              </w:rPr>
+              <w:t xml:space="preserve">By default, the Root Folder for the Research is set to the Root folder of the Disk “C:\”  </w:t>
+            </w:r>
           </w:p>
         </w:tc>
         <w:tc>
@@ -240,6 +250,16 @@
                 <w:lang w:val="en-US"/>
               </w:rPr>
             </w:pPr>
+            <w:r>
+              <w:rPr>
+                <w:b/>
+                <w:color w:val="00B050"/>
+                <w:lang w:val="en-US"/>
+              </w:rPr>
+              <w:t>MANAGED</w:t>
+            </w:r>
+            <w:bookmarkStart w:id="0" w:name="_GoBack"/>
+            <w:bookmarkEnd w:id="0"/>
           </w:p>
         </w:tc>
       </w:tr>

</xml_diff>